<commit_message>
chua co giao dien nen cung hoi khó
</commit_message>
<xml_diff>
--- a/bao cao/02_Dac ta yeu cau_14112014/Kha nop bai lan 2.docx
+++ b/bao cao/02_Dac ta yeu cau_14112014/Kha nop bai lan 2.docx
@@ -4326,17 +4326,713 @@
     <w:p>
       <w:pPr>
         <w:pStyle w:val="ListParagraph"/>
-        <w:ind w:left="1440"/>
-        <w:rPr>
-          <w:rFonts w:ascii="Times New Roman" w:hAnsi="Times New Roman" w:cs="Times New Roman"/>
-          <w:b/>
+        <w:numPr>
+          <w:ilvl w:val="2"/>
+          <w:numId w:val="1"/>
+        </w:numPr>
+        <w:rPr>
+          <w:rFonts w:ascii="Times New Roman" w:hAnsi="Times New Roman" w:cs="Times New Roman"/>
           <w:i/>
           <w:sz w:val="26"/>
           <w:szCs w:val="26"/>
         </w:rPr>
       </w:pPr>
-      <w:bookmarkStart w:id="0" w:name="_GoBack"/>
-      <w:bookmarkEnd w:id="0"/>
+      <w:r>
+        <w:rPr>
+          <w:rFonts w:ascii="Times New Roman" w:hAnsi="Times New Roman" w:cs="Times New Roman"/>
+          <w:i/>
+          <w:sz w:val="26"/>
+          <w:szCs w:val="26"/>
+        </w:rPr>
+        <w:t>Mở sổ tiết kiệm</w:t>
+      </w:r>
+    </w:p>
+    <w:p>
+      <w:pPr>
+        <w:pStyle w:val="ListParagraph"/>
+        <w:numPr>
+          <w:ilvl w:val="0"/>
+          <w:numId w:val="3"/>
+        </w:numPr>
+        <w:rPr>
+          <w:rFonts w:ascii="Times New Roman" w:hAnsi="Times New Roman" w:cs="Times New Roman"/>
+          <w:sz w:val="26"/>
+          <w:szCs w:val="26"/>
+        </w:rPr>
+      </w:pPr>
+      <w:r>
+        <w:rPr>
+          <w:rFonts w:ascii="Times New Roman" w:hAnsi="Times New Roman" w:cs="Times New Roman"/>
+          <w:sz w:val="26"/>
+          <w:szCs w:val="26"/>
+        </w:rPr>
+        <w:t xml:space="preserve">Khách hàng yêu cầu mở sổ tiết kiệm cung cấp đầy đủ thông tin vào BM1 </w:t>
+      </w:r>
+      <w:proofErr w:type="gramStart"/>
+      <w:r>
+        <w:rPr>
+          <w:rFonts w:ascii="Times New Roman" w:hAnsi="Times New Roman" w:cs="Times New Roman"/>
+          <w:sz w:val="26"/>
+          <w:szCs w:val="26"/>
+        </w:rPr>
+        <w:t>theo</w:t>
+      </w:r>
+      <w:proofErr w:type="gramEnd"/>
+      <w:r>
+        <w:rPr>
+          <w:rFonts w:ascii="Times New Roman" w:hAnsi="Times New Roman" w:cs="Times New Roman"/>
+          <w:sz w:val="26"/>
+          <w:szCs w:val="26"/>
+        </w:rPr>
+        <w:t xml:space="preserve"> hướng dẫn của </w:t>
+      </w:r>
+      <w:r>
+        <w:rPr>
+          <w:rFonts w:ascii="Times New Roman" w:hAnsi="Times New Roman" w:cs="Times New Roman"/>
+          <w:sz w:val="26"/>
+          <w:szCs w:val="26"/>
+        </w:rPr>
+        <w:t>cán bộ quỹ tiết kiệm</w:t>
+      </w:r>
+      <w:r>
+        <w:rPr>
+          <w:rFonts w:ascii="Times New Roman" w:hAnsi="Times New Roman" w:cs="Times New Roman"/>
+          <w:sz w:val="26"/>
+          <w:szCs w:val="26"/>
+        </w:rPr>
+        <w:t xml:space="preserve"> (CB).</w:t>
+      </w:r>
+    </w:p>
+    <w:p>
+      <w:pPr>
+        <w:rPr>
+          <w:rFonts w:ascii="Times New Roman" w:hAnsi="Times New Roman" w:cs="Times New Roman"/>
+          <w:sz w:val="26"/>
+          <w:szCs w:val="26"/>
+        </w:rPr>
+      </w:pPr>
+      <w:r>
+        <w:rPr>
+          <w:rFonts w:ascii="Times New Roman" w:hAnsi="Times New Roman" w:cs="Times New Roman"/>
+          <w:noProof/>
+          <w:sz w:val="26"/>
+          <w:szCs w:val="26"/>
+        </w:rPr>
+        <w:lastRenderedPageBreak/>
+        <w:drawing>
+          <wp:inline distT="0" distB="0" distL="0" distR="0">
+            <wp:extent cx="5943600" cy="1571625"/>
+            <wp:effectExtent l="0" t="0" r="0" b="9525"/>
+            <wp:docPr id="2" name="Picture 2"/>
+            <wp:cNvGraphicFramePr>
+              <a:graphicFrameLocks xmlns:a="http://schemas.openxmlformats.org/drawingml/2006/main" noChangeAspect="1"/>
+            </wp:cNvGraphicFramePr>
+            <a:graphic xmlns:a="http://schemas.openxmlformats.org/drawingml/2006/main">
+              <a:graphicData uri="http://schemas.openxmlformats.org/drawingml/2006/picture">
+                <pic:pic xmlns:pic="http://schemas.openxmlformats.org/drawingml/2006/picture">
+                  <pic:nvPicPr>
+                    <pic:cNvPr id="0" name="Picture 2"/>
+                    <pic:cNvPicPr>
+                      <a:picLocks noChangeAspect="1" noChangeArrowheads="1"/>
+                    </pic:cNvPicPr>
+                  </pic:nvPicPr>
+                  <pic:blipFill>
+                    <a:blip r:embed="rId5">
+                      <a:extLst>
+                        <a:ext uri="{28A0092B-C50C-407E-A947-70E740481C1C}">
+                          <a14:useLocalDpi xmlns:a14="http://schemas.microsoft.com/office/drawing/2010/main" val="0"/>
+                        </a:ext>
+                      </a:extLst>
+                    </a:blip>
+                    <a:srcRect/>
+                    <a:stretch>
+                      <a:fillRect/>
+                    </a:stretch>
+                  </pic:blipFill>
+                  <pic:spPr bwMode="auto">
+                    <a:xfrm>
+                      <a:off x="0" y="0"/>
+                      <a:ext cx="5943600" cy="1571625"/>
+                    </a:xfrm>
+                    <a:prstGeom prst="rect">
+                      <a:avLst/>
+                    </a:prstGeom>
+                    <a:noFill/>
+                    <a:ln>
+                      <a:noFill/>
+                    </a:ln>
+                  </pic:spPr>
+                </pic:pic>
+              </a:graphicData>
+            </a:graphic>
+          </wp:inline>
+        </w:drawing>
+      </w:r>
+    </w:p>
+    <w:p>
+      <w:pPr>
+        <w:pStyle w:val="ListParagraph"/>
+        <w:numPr>
+          <w:ilvl w:val="0"/>
+          <w:numId w:val="3"/>
+        </w:numPr>
+        <w:rPr>
+          <w:rFonts w:ascii="Times New Roman" w:hAnsi="Times New Roman" w:cs="Times New Roman"/>
+          <w:sz w:val="26"/>
+          <w:szCs w:val="26"/>
+        </w:rPr>
+      </w:pPr>
+      <w:r>
+        <w:rPr>
+          <w:rFonts w:ascii="Times New Roman" w:hAnsi="Times New Roman" w:cs="Times New Roman"/>
+          <w:sz w:val="26"/>
+          <w:szCs w:val="26"/>
+        </w:rPr>
+        <w:t>CB sẽ kiểm tra nếu có sai sót thì yêu cầu khách hàng lập lại phiếu BM1. Kiểm tra xong, tiến hành cập nhật CSDL khách hàng. Từ CSDL này tiến hành lập sổ tiết kiệm cho khách hàng.</w:t>
+      </w:r>
+    </w:p>
+    <w:tbl>
+      <w:tblPr>
+        <w:tblW w:w="0" w:type="auto"/>
+        <w:tblBorders>
+          <w:top w:val="single" w:sz="12" w:space="0" w:color="auto"/>
+          <w:left w:val="single" w:sz="12" w:space="0" w:color="auto"/>
+          <w:bottom w:val="single" w:sz="12" w:space="0" w:color="auto"/>
+          <w:right w:val="single" w:sz="12" w:space="0" w:color="auto"/>
+          <w:insideH w:val="single" w:sz="6" w:space="0" w:color="auto"/>
+          <w:insideV w:val="single" w:sz="6" w:space="0" w:color="auto"/>
+        </w:tblBorders>
+        <w:tblLayout w:type="fixed"/>
+        <w:tblLook w:val="0000" w:firstRow="0" w:lastRow="0" w:firstColumn="0" w:lastColumn="0" w:noHBand="0" w:noVBand="0"/>
+      </w:tblPr>
+      <w:tblGrid>
+        <w:gridCol w:w="2628"/>
+        <w:gridCol w:w="6228"/>
+      </w:tblGrid>
+      <w:tr>
+        <w:tblPrEx>
+          <w:tblCellMar>
+            <w:top w:w="0" w:type="dxa"/>
+            <w:bottom w:w="0" w:type="dxa"/>
+          </w:tblCellMar>
+        </w:tblPrEx>
+        <w:tc>
+          <w:tcPr>
+            <w:tcW w:w="2628" w:type="dxa"/>
+          </w:tcPr>
+          <w:p>
+            <w:pPr>
+              <w:jc w:val="right"/>
+            </w:pPr>
+            <w:r>
+              <w:t>Use case and ID name</w:t>
+            </w:r>
+          </w:p>
+        </w:tc>
+        <w:tc>
+          <w:tcPr>
+            <w:tcW w:w="6228" w:type="dxa"/>
+          </w:tcPr>
+          <w:p>
+            <w:r>
+              <w:t>Mở sổ</w:t>
+            </w:r>
+            <w:r>
+              <w:t xml:space="preserve"> </w:t>
+            </w:r>
+          </w:p>
+        </w:tc>
+      </w:tr>
+      <w:tr>
+        <w:tblPrEx>
+          <w:tblCellMar>
+            <w:top w:w="0" w:type="dxa"/>
+            <w:bottom w:w="0" w:type="dxa"/>
+          </w:tblCellMar>
+        </w:tblPrEx>
+        <w:tc>
+          <w:tcPr>
+            <w:tcW w:w="2628" w:type="dxa"/>
+          </w:tcPr>
+          <w:p>
+            <w:pPr>
+              <w:jc w:val="right"/>
+            </w:pPr>
+            <w:r>
+              <w:t>The user’s aim</w:t>
+            </w:r>
+          </w:p>
+        </w:tc>
+        <w:tc>
+          <w:tcPr>
+            <w:tcW w:w="6228" w:type="dxa"/>
+          </w:tcPr>
+          <w:p>
+            <w:r>
+              <w:t>Mở sổ tiết kiệm cho khách hàng</w:t>
+            </w:r>
+          </w:p>
+        </w:tc>
+      </w:tr>
+      <w:tr>
+        <w:tblPrEx>
+          <w:tblCellMar>
+            <w:top w:w="0" w:type="dxa"/>
+            <w:bottom w:w="0" w:type="dxa"/>
+          </w:tblCellMar>
+        </w:tblPrEx>
+        <w:tc>
+          <w:tcPr>
+            <w:tcW w:w="2628" w:type="dxa"/>
+          </w:tcPr>
+          <w:p>
+            <w:pPr>
+              <w:jc w:val="right"/>
+            </w:pPr>
+            <w:r>
+              <w:t>Descriptinon</w:t>
+            </w:r>
+          </w:p>
+        </w:tc>
+        <w:tc>
+          <w:tcPr>
+            <w:tcW w:w="6228" w:type="dxa"/>
+          </w:tcPr>
+          <w:p>
+            <w:r>
+              <w:t>Điền đầy đủ thông tin về mã số, khách hàng, địa chỉ, số tiền gửi, kỳ hạn (loại tiết kiệm), CMND, ngày mở sổ để lập sổ cho KH.</w:t>
+            </w:r>
+          </w:p>
+        </w:tc>
+      </w:tr>
+      <w:tr>
+        <w:tblPrEx>
+          <w:tblCellMar>
+            <w:top w:w="0" w:type="dxa"/>
+            <w:bottom w:w="0" w:type="dxa"/>
+          </w:tblCellMar>
+        </w:tblPrEx>
+        <w:tc>
+          <w:tcPr>
+            <w:tcW w:w="2628" w:type="dxa"/>
+          </w:tcPr>
+          <w:p>
+            <w:pPr>
+              <w:jc w:val="right"/>
+            </w:pPr>
+            <w:r>
+              <w:t>Main actor</w:t>
+            </w:r>
+          </w:p>
+        </w:tc>
+        <w:tc>
+          <w:tcPr>
+            <w:tcW w:w="6228" w:type="dxa"/>
+          </w:tcPr>
+          <w:p>
+            <w:r>
+              <w:t>Nhân viên giao dịch</w:t>
+            </w:r>
+          </w:p>
+        </w:tc>
+      </w:tr>
+      <w:tr>
+        <w:tblPrEx>
+          <w:tblCellMar>
+            <w:top w:w="0" w:type="dxa"/>
+            <w:bottom w:w="0" w:type="dxa"/>
+          </w:tblCellMar>
+        </w:tblPrEx>
+        <w:tc>
+          <w:tcPr>
+            <w:tcW w:w="2628" w:type="dxa"/>
+          </w:tcPr>
+          <w:p>
+            <w:pPr>
+              <w:jc w:val="right"/>
+            </w:pPr>
+            <w:r>
+              <w:t>Other actor</w:t>
+            </w:r>
+          </w:p>
+        </w:tc>
+        <w:tc>
+          <w:tcPr>
+            <w:tcW w:w="6228" w:type="dxa"/>
+          </w:tcPr>
+          <w:p/>
+        </w:tc>
+      </w:tr>
+      <w:tr>
+        <w:tblPrEx>
+          <w:tblCellMar>
+            <w:top w:w="0" w:type="dxa"/>
+            <w:bottom w:w="0" w:type="dxa"/>
+          </w:tblCellMar>
+        </w:tblPrEx>
+        <w:tc>
+          <w:tcPr>
+            <w:tcW w:w="2628" w:type="dxa"/>
+          </w:tcPr>
+          <w:p>
+            <w:pPr>
+              <w:jc w:val="right"/>
+            </w:pPr>
+            <w:r>
+              <w:t>Conditions for starting</w:t>
+            </w:r>
+          </w:p>
+        </w:tc>
+        <w:tc>
+          <w:tcPr>
+            <w:tcW w:w="6228" w:type="dxa"/>
+          </w:tcPr>
+          <w:p>
+            <w:r>
+              <w:t>Phần mềm chạy và hiển thị hộp thoại mở sổ tiết kiệm</w:t>
+            </w:r>
+          </w:p>
+        </w:tc>
+      </w:tr>
+      <w:tr>
+        <w:tblPrEx>
+          <w:tblCellMar>
+            <w:top w:w="0" w:type="dxa"/>
+            <w:bottom w:w="0" w:type="dxa"/>
+          </w:tblCellMar>
+        </w:tblPrEx>
+        <w:tc>
+          <w:tcPr>
+            <w:tcW w:w="2628" w:type="dxa"/>
+          </w:tcPr>
+          <w:p>
+            <w:pPr>
+              <w:jc w:val="right"/>
+            </w:pPr>
+            <w:r>
+              <w:t>Disired result</w:t>
+            </w:r>
+          </w:p>
+        </w:tc>
+        <w:tc>
+          <w:tcPr>
+            <w:tcW w:w="6228" w:type="dxa"/>
+          </w:tcPr>
+          <w:p>
+            <w:r>
+              <w:t>Đã lưu thành công</w:t>
+            </w:r>
+          </w:p>
+        </w:tc>
+      </w:tr>
+      <w:tr>
+        <w:tblPrEx>
+          <w:tblCellMar>
+            <w:top w:w="0" w:type="dxa"/>
+            <w:bottom w:w="0" w:type="dxa"/>
+          </w:tblCellMar>
+        </w:tblPrEx>
+        <w:tc>
+          <w:tcPr>
+            <w:tcW w:w="2628" w:type="dxa"/>
+          </w:tcPr>
+          <w:p>
+            <w:pPr>
+              <w:jc w:val="right"/>
+            </w:pPr>
+            <w:r>
+              <w:t>Other results</w:t>
+            </w:r>
+          </w:p>
+        </w:tc>
+        <w:tc>
+          <w:tcPr>
+            <w:tcW w:w="6228" w:type="dxa"/>
+          </w:tcPr>
+          <w:p>
+            <w:r>
+              <w:t>Phải nhập đầy đủ dữ liệu để mở một sổ tiết kiệm</w:t>
+            </w:r>
+          </w:p>
+          <w:p>
+            <w:r>
+              <w:t>Lý do: nhập thiếu dữ liệu hoặc vi phạm các quy định.</w:t>
+            </w:r>
+          </w:p>
+        </w:tc>
+      </w:tr>
+      <w:tr>
+        <w:tblPrEx>
+          <w:tblCellMar>
+            <w:top w:w="0" w:type="dxa"/>
+            <w:bottom w:w="0" w:type="dxa"/>
+          </w:tblCellMar>
+        </w:tblPrEx>
+        <w:tc>
+          <w:tcPr>
+            <w:tcW w:w="2628" w:type="dxa"/>
+          </w:tcPr>
+          <w:p>
+            <w:pPr>
+              <w:jc w:val="right"/>
+            </w:pPr>
+            <w:r>
+              <w:t>Main flow</w:t>
+            </w:r>
+          </w:p>
+        </w:tc>
+        <w:tc>
+          <w:tcPr>
+            <w:tcW w:w="6228" w:type="dxa"/>
+          </w:tcPr>
+          <w:p>
+            <w:pPr>
+              <w:pStyle w:val="ListParagraph"/>
+              <w:numPr>
+                <w:ilvl w:val="0"/>
+                <w:numId w:val="4"/>
+              </w:numPr>
+            </w:pPr>
+            <w:r>
+              <w:t>Mở chương trình, hộp thoại đang hiển thị</w:t>
+            </w:r>
+          </w:p>
+          <w:p>
+            <w:pPr>
+              <w:pStyle w:val="ListParagraph"/>
+              <w:numPr>
+                <w:ilvl w:val="0"/>
+                <w:numId w:val="4"/>
+              </w:numPr>
+            </w:pPr>
+            <w:r>
+              <w:t>Nhấp đầy đủ thông tin</w:t>
+            </w:r>
+          </w:p>
+          <w:p>
+            <w:pPr>
+              <w:pStyle w:val="ListParagraph"/>
+              <w:numPr>
+                <w:ilvl w:val="0"/>
+                <w:numId w:val="4"/>
+              </w:numPr>
+            </w:pPr>
+            <w:r>
+              <w:t>Nhấn nút thêm sổ</w:t>
+            </w:r>
+          </w:p>
+          <w:p>
+            <w:pPr>
+              <w:pStyle w:val="ListParagraph"/>
+              <w:numPr>
+                <w:ilvl w:val="0"/>
+                <w:numId w:val="3"/>
+              </w:numPr>
+            </w:pPr>
+            <w:r>
+              <w:t xml:space="preserve">Nếu điền đầy đủ và </w:t>
+            </w:r>
+            <w:r>
+              <w:t xml:space="preserve">không </w:t>
+            </w:r>
+            <w:proofErr w:type="gramStart"/>
+            <w:r>
+              <w:t>vi</w:t>
+            </w:r>
+            <w:proofErr w:type="gramEnd"/>
+            <w:r>
+              <w:t xml:space="preserve"> phạm các quy định thêm một sổ mới thành công.</w:t>
+            </w:r>
+          </w:p>
+          <w:p>
+            <w:pPr>
+              <w:pStyle w:val="ListParagraph"/>
+              <w:numPr>
+                <w:ilvl w:val="0"/>
+                <w:numId w:val="3"/>
+              </w:numPr>
+            </w:pPr>
+            <w:r>
+              <w:t>Nếu điền thiếu hoặc vi phạm các quy định tiến hành nhập lại</w:t>
+            </w:r>
+          </w:p>
+        </w:tc>
+      </w:tr>
+      <w:tr>
+        <w:tblPrEx>
+          <w:tblCellMar>
+            <w:top w:w="0" w:type="dxa"/>
+            <w:bottom w:w="0" w:type="dxa"/>
+          </w:tblCellMar>
+        </w:tblPrEx>
+        <w:tc>
+          <w:tcPr>
+            <w:tcW w:w="2628" w:type="dxa"/>
+          </w:tcPr>
+          <w:p>
+            <w:pPr>
+              <w:jc w:val="right"/>
+            </w:pPr>
+            <w:r>
+              <w:t>Alternative  flow</w:t>
+            </w:r>
+          </w:p>
+        </w:tc>
+        <w:tc>
+          <w:tcPr>
+            <w:tcW w:w="6228" w:type="dxa"/>
+          </w:tcPr>
+          <w:p/>
+        </w:tc>
+      </w:tr>
+      <w:tr>
+        <w:tblPrEx>
+          <w:tblCellMar>
+            <w:top w:w="0" w:type="dxa"/>
+            <w:bottom w:w="0" w:type="dxa"/>
+          </w:tblCellMar>
+        </w:tblPrEx>
+        <w:tc>
+          <w:tcPr>
+            <w:tcW w:w="2628" w:type="dxa"/>
+          </w:tcPr>
+          <w:p>
+            <w:pPr>
+              <w:jc w:val="right"/>
+            </w:pPr>
+            <w:r>
+              <w:t xml:space="preserve">Comment </w:t>
+            </w:r>
+          </w:p>
+        </w:tc>
+        <w:tc>
+          <w:tcPr>
+            <w:tcW w:w="6228" w:type="dxa"/>
+          </w:tcPr>
+          <w:p/>
+        </w:tc>
+      </w:tr>
+      <w:tr>
+        <w:tblPrEx>
+          <w:tblCellMar>
+            <w:top w:w="0" w:type="dxa"/>
+            <w:bottom w:w="0" w:type="dxa"/>
+          </w:tblCellMar>
+        </w:tblPrEx>
+        <w:tc>
+          <w:tcPr>
+            <w:tcW w:w="2628" w:type="dxa"/>
+          </w:tcPr>
+          <w:p>
+            <w:pPr>
+              <w:jc w:val="right"/>
+            </w:pPr>
+            <w:r>
+              <w:t xml:space="preserve">Questions </w:t>
+            </w:r>
+          </w:p>
+        </w:tc>
+        <w:tc>
+          <w:tcPr>
+            <w:tcW w:w="6228" w:type="dxa"/>
+          </w:tcPr>
+          <w:p/>
+        </w:tc>
+      </w:tr>
+      <w:tr>
+        <w:tblPrEx>
+          <w:tblCellMar>
+            <w:top w:w="0" w:type="dxa"/>
+            <w:bottom w:w="0" w:type="dxa"/>
+          </w:tblCellMar>
+        </w:tblPrEx>
+        <w:tc>
+          <w:tcPr>
+            <w:tcW w:w="2628" w:type="dxa"/>
+          </w:tcPr>
+          <w:p>
+            <w:pPr>
+              <w:jc w:val="right"/>
+            </w:pPr>
+            <w:r>
+              <w:t xml:space="preserve">Priority </w:t>
+            </w:r>
+          </w:p>
+        </w:tc>
+        <w:tc>
+          <w:tcPr>
+            <w:tcW w:w="6228" w:type="dxa"/>
+          </w:tcPr>
+          <w:p/>
+        </w:tc>
+      </w:tr>
+      <w:tr>
+        <w:tblPrEx>
+          <w:tblCellMar>
+            <w:top w:w="0" w:type="dxa"/>
+            <w:bottom w:w="0" w:type="dxa"/>
+          </w:tblCellMar>
+        </w:tblPrEx>
+        <w:tc>
+          <w:tcPr>
+            <w:tcW w:w="2628" w:type="dxa"/>
+          </w:tcPr>
+          <w:p>
+            <w:pPr>
+              <w:jc w:val="right"/>
+            </w:pPr>
+            <w:r>
+              <w:t xml:space="preserve">Temple </w:t>
+            </w:r>
+          </w:p>
+        </w:tc>
+        <w:tc>
+          <w:tcPr>
+            <w:tcW w:w="6228" w:type="dxa"/>
+          </w:tcPr>
+          <w:p/>
+        </w:tc>
+      </w:tr>
+      <w:tr>
+        <w:tblPrEx>
+          <w:tblCellMar>
+            <w:top w:w="0" w:type="dxa"/>
+            <w:bottom w:w="0" w:type="dxa"/>
+          </w:tblCellMar>
+        </w:tblPrEx>
+        <w:tc>
+          <w:tcPr>
+            <w:tcW w:w="2628" w:type="dxa"/>
+          </w:tcPr>
+          <w:p>
+            <w:pPr>
+              <w:jc w:val="right"/>
+            </w:pPr>
+            <w:r>
+              <w:lastRenderedPageBreak/>
+              <w:t xml:space="preserve">Layout </w:t>
+            </w:r>
+            <w:bookmarkStart w:id="0" w:name="_GoBack"/>
+            <w:bookmarkEnd w:id="0"/>
+          </w:p>
+        </w:tc>
+        <w:tc>
+          <w:tcPr>
+            <w:tcW w:w="6228" w:type="dxa"/>
+          </w:tcPr>
+          <w:p/>
+        </w:tc>
+      </w:tr>
+    </w:tbl>
+    <w:p>
+      <w:pPr>
+        <w:pStyle w:val="ListParagraph"/>
+        <w:rPr>
+          <w:rFonts w:ascii="Times New Roman" w:hAnsi="Times New Roman" w:cs="Times New Roman"/>
+          <w:sz w:val="26"/>
+          <w:szCs w:val="26"/>
+        </w:rPr>
+      </w:pPr>
     </w:p>
     <w:sectPr>
       <w:pgSz w:w="12240" w:h="15840"/>
@@ -4351,6 +5047,208 @@
 <file path=word/numbering.xml><?xml version="1.0" encoding="utf-8"?>
 <w:numbering xmlns:wpc="http://schemas.microsoft.com/office/word/2010/wordprocessingCanvas" xmlns:mc="http://schemas.openxmlformats.org/markup-compatibility/2006" xmlns:o="urn:schemas-microsoft-com:office:office" xmlns:r="http://schemas.openxmlformats.org/officeDocument/2006/relationships" xmlns:m="http://schemas.openxmlformats.org/officeDocument/2006/math" xmlns:v="urn:schemas-microsoft-com:vml" xmlns:wp14="http://schemas.microsoft.com/office/word/2010/wordprocessingDrawing" xmlns:wp="http://schemas.openxmlformats.org/drawingml/2006/wordprocessingDrawing" xmlns:w10="urn:schemas-microsoft-com:office:word" xmlns:w="http://schemas.openxmlformats.org/wordprocessingml/2006/main" xmlns:w14="http://schemas.microsoft.com/office/word/2010/wordml" xmlns:w15="http://schemas.microsoft.com/office/word/2012/wordml" xmlns:wpg="http://schemas.microsoft.com/office/word/2010/wordprocessingGroup" xmlns:wpi="http://schemas.microsoft.com/office/word/2010/wordprocessingInk" xmlns:wne="http://schemas.microsoft.com/office/word/2006/wordml" xmlns:wps="http://schemas.microsoft.com/office/word/2010/wordprocessingShape" mc:Ignorable="w14 w15 wp14">
   <w:abstractNum w:abstractNumId="0">
+    <w:nsid w:val="01124C34"/>
+    <w:multiLevelType w:val="hybridMultilevel"/>
+    <w:tmpl w:val="3DFA2304"/>
+    <w:lvl w:ilvl="0" w:tplc="080046B6">
+      <w:start w:val="3"/>
+      <w:numFmt w:val="bullet"/>
+      <w:lvlText w:val="-"/>
+      <w:lvlJc w:val="left"/>
+      <w:pPr>
+        <w:ind w:left="720" w:hanging="360"/>
+      </w:pPr>
+      <w:rPr>
+        <w:rFonts w:ascii="Times New Roman" w:eastAsiaTheme="minorHAnsi" w:hAnsi="Times New Roman" w:cs="Times New Roman" w:hint="default"/>
+      </w:rPr>
+    </w:lvl>
+    <w:lvl w:ilvl="1" w:tplc="04090003" w:tentative="1">
+      <w:start w:val="1"/>
+      <w:numFmt w:val="bullet"/>
+      <w:lvlText w:val="o"/>
+      <w:lvlJc w:val="left"/>
+      <w:pPr>
+        <w:ind w:left="1440" w:hanging="360"/>
+      </w:pPr>
+      <w:rPr>
+        <w:rFonts w:ascii="Courier New" w:hAnsi="Courier New" w:cs="Courier New" w:hint="default"/>
+      </w:rPr>
+    </w:lvl>
+    <w:lvl w:ilvl="2" w:tplc="04090005" w:tentative="1">
+      <w:start w:val="1"/>
+      <w:numFmt w:val="bullet"/>
+      <w:lvlText w:val=""/>
+      <w:lvlJc w:val="left"/>
+      <w:pPr>
+        <w:ind w:left="2160" w:hanging="360"/>
+      </w:pPr>
+      <w:rPr>
+        <w:rFonts w:ascii="Wingdings" w:hAnsi="Wingdings" w:hint="default"/>
+      </w:rPr>
+    </w:lvl>
+    <w:lvl w:ilvl="3" w:tplc="04090001" w:tentative="1">
+      <w:start w:val="1"/>
+      <w:numFmt w:val="bullet"/>
+      <w:lvlText w:val=""/>
+      <w:lvlJc w:val="left"/>
+      <w:pPr>
+        <w:ind w:left="2880" w:hanging="360"/>
+      </w:pPr>
+      <w:rPr>
+        <w:rFonts w:ascii="Symbol" w:hAnsi="Symbol" w:hint="default"/>
+      </w:rPr>
+    </w:lvl>
+    <w:lvl w:ilvl="4" w:tplc="04090003" w:tentative="1">
+      <w:start w:val="1"/>
+      <w:numFmt w:val="bullet"/>
+      <w:lvlText w:val="o"/>
+      <w:lvlJc w:val="left"/>
+      <w:pPr>
+        <w:ind w:left="3600" w:hanging="360"/>
+      </w:pPr>
+      <w:rPr>
+        <w:rFonts w:ascii="Courier New" w:hAnsi="Courier New" w:cs="Courier New" w:hint="default"/>
+      </w:rPr>
+    </w:lvl>
+    <w:lvl w:ilvl="5" w:tplc="04090005" w:tentative="1">
+      <w:start w:val="1"/>
+      <w:numFmt w:val="bullet"/>
+      <w:lvlText w:val=""/>
+      <w:lvlJc w:val="left"/>
+      <w:pPr>
+        <w:ind w:left="4320" w:hanging="360"/>
+      </w:pPr>
+      <w:rPr>
+        <w:rFonts w:ascii="Wingdings" w:hAnsi="Wingdings" w:hint="default"/>
+      </w:rPr>
+    </w:lvl>
+    <w:lvl w:ilvl="6" w:tplc="04090001" w:tentative="1">
+      <w:start w:val="1"/>
+      <w:numFmt w:val="bullet"/>
+      <w:lvlText w:val=""/>
+      <w:lvlJc w:val="left"/>
+      <w:pPr>
+        <w:ind w:left="5040" w:hanging="360"/>
+      </w:pPr>
+      <w:rPr>
+        <w:rFonts w:ascii="Symbol" w:hAnsi="Symbol" w:hint="default"/>
+      </w:rPr>
+    </w:lvl>
+    <w:lvl w:ilvl="7" w:tplc="04090003" w:tentative="1">
+      <w:start w:val="1"/>
+      <w:numFmt w:val="bullet"/>
+      <w:lvlText w:val="o"/>
+      <w:lvlJc w:val="left"/>
+      <w:pPr>
+        <w:ind w:left="5760" w:hanging="360"/>
+      </w:pPr>
+      <w:rPr>
+        <w:rFonts w:ascii="Courier New" w:hAnsi="Courier New" w:cs="Courier New" w:hint="default"/>
+      </w:rPr>
+    </w:lvl>
+    <w:lvl w:ilvl="8" w:tplc="04090005" w:tentative="1">
+      <w:start w:val="1"/>
+      <w:numFmt w:val="bullet"/>
+      <w:lvlText w:val=""/>
+      <w:lvlJc w:val="left"/>
+      <w:pPr>
+        <w:ind w:left="6480" w:hanging="360"/>
+      </w:pPr>
+      <w:rPr>
+        <w:rFonts w:ascii="Wingdings" w:hAnsi="Wingdings" w:hint="default"/>
+      </w:rPr>
+    </w:lvl>
+  </w:abstractNum>
+  <w:abstractNum w:abstractNumId="1">
+    <w:nsid w:val="03C67CA1"/>
+    <w:multiLevelType w:val="hybridMultilevel"/>
+    <w:tmpl w:val="4CDAC76A"/>
+    <w:lvl w:ilvl="0" w:tplc="0409000F">
+      <w:start w:val="1"/>
+      <w:numFmt w:val="decimal"/>
+      <w:lvlText w:val="%1."/>
+      <w:lvlJc w:val="left"/>
+      <w:pPr>
+        <w:ind w:left="720" w:hanging="360"/>
+      </w:pPr>
+      <w:rPr>
+        <w:rFonts w:hint="default"/>
+      </w:rPr>
+    </w:lvl>
+    <w:lvl w:ilvl="1" w:tplc="04090019" w:tentative="1">
+      <w:start w:val="1"/>
+      <w:numFmt w:val="lowerLetter"/>
+      <w:lvlText w:val="%2."/>
+      <w:lvlJc w:val="left"/>
+      <w:pPr>
+        <w:ind w:left="1440" w:hanging="360"/>
+      </w:pPr>
+    </w:lvl>
+    <w:lvl w:ilvl="2" w:tplc="0409001B" w:tentative="1">
+      <w:start w:val="1"/>
+      <w:numFmt w:val="lowerRoman"/>
+      <w:lvlText w:val="%3."/>
+      <w:lvlJc w:val="right"/>
+      <w:pPr>
+        <w:ind w:left="2160" w:hanging="180"/>
+      </w:pPr>
+    </w:lvl>
+    <w:lvl w:ilvl="3" w:tplc="0409000F" w:tentative="1">
+      <w:start w:val="1"/>
+      <w:numFmt w:val="decimal"/>
+      <w:lvlText w:val="%4."/>
+      <w:lvlJc w:val="left"/>
+      <w:pPr>
+        <w:ind w:left="2880" w:hanging="360"/>
+      </w:pPr>
+    </w:lvl>
+    <w:lvl w:ilvl="4" w:tplc="04090019" w:tentative="1">
+      <w:start w:val="1"/>
+      <w:numFmt w:val="lowerLetter"/>
+      <w:lvlText w:val="%5."/>
+      <w:lvlJc w:val="left"/>
+      <w:pPr>
+        <w:ind w:left="3600" w:hanging="360"/>
+      </w:pPr>
+    </w:lvl>
+    <w:lvl w:ilvl="5" w:tplc="0409001B" w:tentative="1">
+      <w:start w:val="1"/>
+      <w:numFmt w:val="lowerRoman"/>
+      <w:lvlText w:val="%6."/>
+      <w:lvlJc w:val="right"/>
+      <w:pPr>
+        <w:ind w:left="4320" w:hanging="180"/>
+      </w:pPr>
+    </w:lvl>
+    <w:lvl w:ilvl="6" w:tplc="0409000F" w:tentative="1">
+      <w:start w:val="1"/>
+      <w:numFmt w:val="decimal"/>
+      <w:lvlText w:val="%7."/>
+      <w:lvlJc w:val="left"/>
+      <w:pPr>
+        <w:ind w:left="5040" w:hanging="360"/>
+      </w:pPr>
+    </w:lvl>
+    <w:lvl w:ilvl="7" w:tplc="04090019" w:tentative="1">
+      <w:start w:val="1"/>
+      <w:numFmt w:val="lowerLetter"/>
+      <w:lvlText w:val="%8."/>
+      <w:lvlJc w:val="left"/>
+      <w:pPr>
+        <w:ind w:left="5760" w:hanging="360"/>
+      </w:pPr>
+    </w:lvl>
+    <w:lvl w:ilvl="8" w:tplc="0409001B" w:tentative="1">
+      <w:start w:val="1"/>
+      <w:numFmt w:val="lowerRoman"/>
+      <w:lvlText w:val="%9."/>
+      <w:lvlJc w:val="right"/>
+      <w:pPr>
+        <w:ind w:left="6480" w:hanging="180"/>
+      </w:pPr>
+    </w:lvl>
+  </w:abstractNum>
+  <w:abstractNum w:abstractNumId="2">
     <w:nsid w:val="50981864"/>
     <w:multiLevelType w:val="multilevel"/>
     <w:tmpl w:val="2BBAC20E"/>
@@ -4471,8 +5369,130 @@
       </w:rPr>
     </w:lvl>
   </w:abstractNum>
+  <w:abstractNum w:abstractNumId="3">
+    <w:nsid w:val="6F1D73CF"/>
+    <w:multiLevelType w:val="hybridMultilevel"/>
+    <w:tmpl w:val="3AAC5F60"/>
+    <w:lvl w:ilvl="0" w:tplc="AB0ED5F8">
+      <w:start w:val="3"/>
+      <w:numFmt w:val="bullet"/>
+      <w:lvlText w:val="-"/>
+      <w:lvlJc w:val="left"/>
+      <w:pPr>
+        <w:ind w:left="2160" w:hanging="360"/>
+      </w:pPr>
+      <w:rPr>
+        <w:rFonts w:ascii="Times New Roman" w:eastAsiaTheme="minorHAnsi" w:hAnsi="Times New Roman" w:cs="Times New Roman" w:hint="default"/>
+      </w:rPr>
+    </w:lvl>
+    <w:lvl w:ilvl="1" w:tplc="04090003" w:tentative="1">
+      <w:start w:val="1"/>
+      <w:numFmt w:val="bullet"/>
+      <w:lvlText w:val="o"/>
+      <w:lvlJc w:val="left"/>
+      <w:pPr>
+        <w:ind w:left="2880" w:hanging="360"/>
+      </w:pPr>
+      <w:rPr>
+        <w:rFonts w:ascii="Courier New" w:hAnsi="Courier New" w:cs="Courier New" w:hint="default"/>
+      </w:rPr>
+    </w:lvl>
+    <w:lvl w:ilvl="2" w:tplc="04090005" w:tentative="1">
+      <w:start w:val="1"/>
+      <w:numFmt w:val="bullet"/>
+      <w:lvlText w:val=""/>
+      <w:lvlJc w:val="left"/>
+      <w:pPr>
+        <w:ind w:left="3600" w:hanging="360"/>
+      </w:pPr>
+      <w:rPr>
+        <w:rFonts w:ascii="Wingdings" w:hAnsi="Wingdings" w:hint="default"/>
+      </w:rPr>
+    </w:lvl>
+    <w:lvl w:ilvl="3" w:tplc="04090001" w:tentative="1">
+      <w:start w:val="1"/>
+      <w:numFmt w:val="bullet"/>
+      <w:lvlText w:val=""/>
+      <w:lvlJc w:val="left"/>
+      <w:pPr>
+        <w:ind w:left="4320" w:hanging="360"/>
+      </w:pPr>
+      <w:rPr>
+        <w:rFonts w:ascii="Symbol" w:hAnsi="Symbol" w:hint="default"/>
+      </w:rPr>
+    </w:lvl>
+    <w:lvl w:ilvl="4" w:tplc="04090003" w:tentative="1">
+      <w:start w:val="1"/>
+      <w:numFmt w:val="bullet"/>
+      <w:lvlText w:val="o"/>
+      <w:lvlJc w:val="left"/>
+      <w:pPr>
+        <w:ind w:left="5040" w:hanging="360"/>
+      </w:pPr>
+      <w:rPr>
+        <w:rFonts w:ascii="Courier New" w:hAnsi="Courier New" w:cs="Courier New" w:hint="default"/>
+      </w:rPr>
+    </w:lvl>
+    <w:lvl w:ilvl="5" w:tplc="04090005" w:tentative="1">
+      <w:start w:val="1"/>
+      <w:numFmt w:val="bullet"/>
+      <w:lvlText w:val=""/>
+      <w:lvlJc w:val="left"/>
+      <w:pPr>
+        <w:ind w:left="5760" w:hanging="360"/>
+      </w:pPr>
+      <w:rPr>
+        <w:rFonts w:ascii="Wingdings" w:hAnsi="Wingdings" w:hint="default"/>
+      </w:rPr>
+    </w:lvl>
+    <w:lvl w:ilvl="6" w:tplc="04090001" w:tentative="1">
+      <w:start w:val="1"/>
+      <w:numFmt w:val="bullet"/>
+      <w:lvlText w:val=""/>
+      <w:lvlJc w:val="left"/>
+      <w:pPr>
+        <w:ind w:left="6480" w:hanging="360"/>
+      </w:pPr>
+      <w:rPr>
+        <w:rFonts w:ascii="Symbol" w:hAnsi="Symbol" w:hint="default"/>
+      </w:rPr>
+    </w:lvl>
+    <w:lvl w:ilvl="7" w:tplc="04090003" w:tentative="1">
+      <w:start w:val="1"/>
+      <w:numFmt w:val="bullet"/>
+      <w:lvlText w:val="o"/>
+      <w:lvlJc w:val="left"/>
+      <w:pPr>
+        <w:ind w:left="7200" w:hanging="360"/>
+      </w:pPr>
+      <w:rPr>
+        <w:rFonts w:ascii="Courier New" w:hAnsi="Courier New" w:cs="Courier New" w:hint="default"/>
+      </w:rPr>
+    </w:lvl>
+    <w:lvl w:ilvl="8" w:tplc="04090005" w:tentative="1">
+      <w:start w:val="1"/>
+      <w:numFmt w:val="bullet"/>
+      <w:lvlText w:val=""/>
+      <w:lvlJc w:val="left"/>
+      <w:pPr>
+        <w:ind w:left="7920" w:hanging="360"/>
+      </w:pPr>
+      <w:rPr>
+        <w:rFonts w:ascii="Wingdings" w:hAnsi="Wingdings" w:hint="default"/>
+      </w:rPr>
+    </w:lvl>
+  </w:abstractNum>
   <w:num w:numId="1">
+    <w:abstractNumId w:val="2"/>
+  </w:num>
+  <w:num w:numId="2">
+    <w:abstractNumId w:val="3"/>
+  </w:num>
+  <w:num w:numId="3">
     <w:abstractNumId w:val="0"/>
+  </w:num>
+  <w:num w:numId="4">
+    <w:abstractNumId w:val="1"/>
   </w:num>
 </w:numbering>
 </file>

</xml_diff>